<commit_message>
[Report 6] Fix style
</commit_message>
<xml_diff>
--- a/Document/Report/Report 6 - Group 2.docx
+++ b/Document/Report/Report 6 - Group 2.docx
@@ -24,21 +24,21 @@
     </w:p>
     <w:p>
       <w:pPr>
+        <w:pStyle w:val="Heading1"/>
+      </w:pPr>
+      <w:r>
+        <w:t>6.1</w:t>
+      </w:r>
+      <w:r>
+        <w:t xml:space="preserve">. </w:t>
+      </w:r>
+      <w:r>
+        <w:t>Installation Guide</w:t>
+      </w:r>
+    </w:p>
+    <w:p>
+      <w:pPr>
         <w:pStyle w:val="Heading2"/>
-      </w:pPr>
-      <w:r>
-        <w:t>6.1</w:t>
-      </w:r>
-      <w:r>
-        <w:t xml:space="preserve">. </w:t>
-      </w:r>
-      <w:r>
-        <w:t>Installation Guide</w:t>
-      </w:r>
-    </w:p>
-    <w:p>
-      <w:pPr>
-        <w:pStyle w:val="Heading3"/>
       </w:pPr>
       <w:r>
         <w:t xml:space="preserve"> 6.1.1. Setting up environment at server side</w:t>
@@ -280,7 +280,7 @@
     </w:p>
     <w:p>
       <w:pPr>
-        <w:pStyle w:val="Heading3"/>
+        <w:pStyle w:val="Heading2"/>
       </w:pPr>
       <w:r>
         <w:t xml:space="preserve"> 6.1.2. Deployment at server side</w:t>
@@ -484,45 +484,33 @@
     </w:p>
     <w:p>
       <w:pPr>
-        <w:pStyle w:val="Heading4"/>
-        <w:keepNext w:val="0"/>
-        <w:keepLines w:val="0"/>
-        <w:autoSpaceDE w:val="0"/>
-        <w:autoSpaceDN w:val="0"/>
-        <w:adjustRightInd w:val="0"/>
-        <w:spacing w:before="0" w:after="80" w:line="240" w:lineRule="auto"/>
-        <w:jc w:val="both"/>
+        <w:pStyle w:val="Heading3"/>
         <w:rPr>
-          <w:i w:val="0"/>
+          <w:i/>
         </w:rPr>
       </w:pPr>
       <w:r>
         <w:tab/>
-      </w:r>
-      <w:r>
-        <w:rPr>
-          <w:i w:val="0"/>
-        </w:rPr>
         <w:t>6.1.2.2. Deploy database</w:t>
       </w:r>
     </w:p>
     <w:p>
       <w:pPr>
+        <w:pStyle w:val="Heading1"/>
+      </w:pPr>
+      <w:r>
+        <w:t>6.2</w:t>
+      </w:r>
+      <w:r>
+        <w:t xml:space="preserve">. </w:t>
+      </w:r>
+      <w:r>
+        <w:t>User Guide</w:t>
+      </w:r>
+    </w:p>
+    <w:p>
+      <w:pPr>
         <w:pStyle w:val="Heading2"/>
-      </w:pPr>
-      <w:r>
-        <w:t>6.2</w:t>
-      </w:r>
-      <w:r>
-        <w:t xml:space="preserve">. </w:t>
-      </w:r>
-      <w:r>
-        <w:t>User Guide</w:t>
-      </w:r>
-    </w:p>
-    <w:p>
-      <w:pPr>
-        <w:pStyle w:val="Heading3"/>
       </w:pPr>
       <w:r>
         <w:t xml:space="preserve"> 6.2.1. Login</w:t>
@@ -777,7 +765,7 @@
     </w:p>
     <w:p>
       <w:pPr>
-        <w:pStyle w:val="Heading3"/>
+        <w:pStyle w:val="Heading2"/>
       </w:pPr>
       <w:r>
         <w:t xml:space="preserve"> </w:t>
@@ -1315,7 +1303,7 @@
     </w:p>
     <w:p>
       <w:pPr>
-        <w:pStyle w:val="Heading3"/>
+        <w:pStyle w:val="Heading2"/>
       </w:pPr>
       <w:r>
         <w:lastRenderedPageBreak/>
@@ -1807,16 +1795,23 @@
     </w:p>
     <w:p>
       <w:pPr>
-        <w:pStyle w:val="Heading3"/>
-      </w:pPr>
-      <w:r>
+        <w:pStyle w:val="Heading2"/>
+      </w:pPr>
+      <w:r>
+        <w:lastRenderedPageBreak/>
         <w:t xml:space="preserve"> 6.2.4.</w:t>
       </w:r>
       <w:r>
         <w:t xml:space="preserve"> Patient -</w:t>
       </w:r>
       <w:r>
-        <w:t xml:space="preserve"> View Medical Profile Sample</w:t>
+        <w:t xml:space="preserve"> View </w:t>
+      </w:r>
+      <w:r>
+        <w:t>Medical</w:t>
+      </w:r>
+      <w:r>
+        <w:t xml:space="preserve"> Profile Sample</w:t>
       </w:r>
     </w:p>
     <w:p>
@@ -1878,7 +1873,6 @@
         <w:rPr>
           <w:b/>
         </w:rPr>
-        <w:lastRenderedPageBreak/>
         <w:t>Figure 17: User Medical Profile Page</w:t>
       </w:r>
     </w:p>
@@ -2127,9 +2121,10 @@
     </w:p>
     <w:p>
       <w:pPr>
-        <w:pStyle w:val="Heading3"/>
-      </w:pPr>
-      <w:r>
+        <w:pStyle w:val="Heading2"/>
+      </w:pPr>
+      <w:r>
+        <w:lastRenderedPageBreak/>
         <w:t xml:space="preserve"> 6.2.5. </w:t>
       </w:r>
       <w:r>
@@ -2345,7 +2340,7 @@
     </w:p>
     <w:p>
       <w:pPr>
-        <w:pStyle w:val="Heading3"/>
+        <w:pStyle w:val="Heading2"/>
       </w:pPr>
       <w:r>
         <w:lastRenderedPageBreak/>
@@ -2872,7 +2867,7 @@
     </w:p>
     <w:p>
       <w:pPr>
-        <w:pStyle w:val="Heading3"/>
+        <w:pStyle w:val="Heading2"/>
       </w:pPr>
       <w:r>
         <w:lastRenderedPageBreak/>
@@ -3704,56 +3699,14 @@
     </w:p>
     <w:p>
       <w:pPr>
-        <w:pStyle w:val="Heading3"/>
-      </w:pPr>
-      <w:r>
+        <w:pStyle w:val="Heading2"/>
+      </w:pPr>
+      <w:r>
+        <w:lastRenderedPageBreak/>
         <w:t xml:space="preserve"> </w:t>
       </w:r>
       <w:r>
-        <w:t>6.2.7. Doctor - Mange Medical Record</w:t>
-      </w:r>
-    </w:p>
-    <w:p>
-      <w:pPr>
-        <w:pStyle w:val="Heading3"/>
-      </w:pPr>
-      <w:r>
-        <w:tab/>
-        <w:t>6.2.7.1. View Medical Record Details</w:t>
-      </w:r>
-    </w:p>
-    <w:p/>
-    <w:p>
-      <w:pPr>
-        <w:jc w:val="center"/>
-        <w:rPr>
-          <w:b/>
-        </w:rPr>
-      </w:pPr>
-      <w:r>
-        <w:rPr>
-          <w:b/>
-        </w:rPr>
-        <w:t>Figure 23: View Medical Record Page</w:t>
-      </w:r>
-    </w:p>
-    <w:p>
-      <w:pPr>
-        <w:pStyle w:val="Heading3"/>
-      </w:pPr>
-      <w:r>
-        <w:lastRenderedPageBreak/>
-        <w:tab/>
-        <w:t xml:space="preserve">6.2.7.2. Edit Medical Record </w:t>
-      </w:r>
-    </w:p>
-    <w:p>
-      <w:pPr>
-        <w:pStyle w:val="Heading3"/>
-      </w:pPr>
-      <w:r>
-        <w:tab/>
-        <w:t>6.2.7.3. Delete Medical Record</w:t>
+        <w:t>6.2.8. Doctor – Consult Online</w:t>
       </w:r>
     </w:p>
     <w:p>
@@ -3763,9 +3716,9 @@
         </w:rPr>
         <w:drawing>
           <wp:inline distT="0" distB="0" distL="0" distR="0">
-            <wp:extent cx="5943600" cy="2108200"/>
-            <wp:effectExtent l="0" t="0" r="0" b="6350"/>
-            <wp:docPr id="17" name="Picture 17"/>
+            <wp:extent cx="5943600" cy="3341370"/>
+            <wp:effectExtent l="0" t="0" r="0" b="0"/>
+            <wp:docPr id="21" name="Picture 21"/>
             <wp:cNvGraphicFramePr>
               <a:graphicFrameLocks xmlns:a="http://schemas.openxmlformats.org/drawingml/2006/main" noChangeAspect="1"/>
             </wp:cNvGraphicFramePr>
@@ -3773,188 +3726,11 @@
               <a:graphicData uri="http://schemas.openxmlformats.org/drawingml/2006/picture">
                 <pic:pic xmlns:pic="http://schemas.openxmlformats.org/drawingml/2006/picture">
                   <pic:nvPicPr>
-                    <pic:cNvPr id="0" name="Delete Medical Record.png"/>
+                    <pic:cNvPr id="0" name="Consult Online - Doctor.png"/>
                     <pic:cNvPicPr/>
                   </pic:nvPicPr>
                   <pic:blipFill>
                     <a:blip r:embed="rId20">
-                      <a:extLst>
-                        <a:ext uri="{28A0092B-C50C-407E-A947-70E740481C1C}">
-                          <a14:useLocalDpi xmlns:a14="http://schemas.microsoft.com/office/drawing/2010/main" val="0"/>
-                        </a:ext>
-                      </a:extLst>
-                    </a:blip>
-                    <a:stretch>
-                      <a:fillRect/>
-                    </a:stretch>
-                  </pic:blipFill>
-                  <pic:spPr>
-                    <a:xfrm>
-                      <a:off x="0" y="0"/>
-                      <a:ext cx="5943600" cy="2108200"/>
-                    </a:xfrm>
-                    <a:prstGeom prst="rect">
-                      <a:avLst/>
-                    </a:prstGeom>
-                  </pic:spPr>
-                </pic:pic>
-              </a:graphicData>
-            </a:graphic>
-          </wp:inline>
-        </w:drawing>
-      </w:r>
-    </w:p>
-    <w:p>
-      <w:pPr>
-        <w:jc w:val="center"/>
-        <w:rPr>
-          <w:b/>
-        </w:rPr>
-      </w:pPr>
-      <w:r>
-        <w:rPr>
-          <w:b/>
-        </w:rPr>
-        <w:t xml:space="preserve">Figure 25: Delete Medical Record </w:t>
-      </w:r>
-    </w:p>
-    <w:tbl>
-      <w:tblPr>
-        <w:tblStyle w:val="TableGrid"/>
-        <w:tblW w:w="0" w:type="auto"/>
-        <w:tblLook w:val="04A0" w:firstRow="1" w:lastRow="0" w:firstColumn="1" w:lastColumn="0" w:noHBand="0" w:noVBand="1"/>
-      </w:tblPr>
-      <w:tblGrid>
-        <w:gridCol w:w="1188"/>
-        <w:gridCol w:w="8388"/>
-      </w:tblGrid>
-      <w:tr>
-        <w:tc>
-          <w:tcPr>
-            <w:tcW w:w="1188" w:type="dxa"/>
-            <w:shd w:val="clear" w:color="auto" w:fill="BFBFBF" w:themeFill="background1" w:themeFillShade="BF"/>
-          </w:tcPr>
-          <w:p>
-            <w:pPr>
-              <w:keepNext/>
-              <w:jc w:val="center"/>
-              <w:rPr>
-                <w:b/>
-              </w:rPr>
-            </w:pPr>
-            <w:r>
-              <w:rPr>
-                <w:b/>
-              </w:rPr>
-              <w:t>Step</w:t>
-            </w:r>
-          </w:p>
-        </w:tc>
-        <w:tc>
-          <w:tcPr>
-            <w:tcW w:w="8388" w:type="dxa"/>
-            <w:shd w:val="clear" w:color="auto" w:fill="BFBFBF" w:themeFill="background1" w:themeFillShade="BF"/>
-          </w:tcPr>
-          <w:p>
-            <w:pPr>
-              <w:keepNext/>
-              <w:jc w:val="center"/>
-              <w:rPr>
-                <w:b/>
-              </w:rPr>
-            </w:pPr>
-            <w:r>
-              <w:rPr>
-                <w:b/>
-              </w:rPr>
-              <w:t>Description</w:t>
-            </w:r>
-          </w:p>
-        </w:tc>
-      </w:tr>
-      <w:tr>
-        <w:tc>
-          <w:tcPr>
-            <w:tcW w:w="1188" w:type="dxa"/>
-          </w:tcPr>
-          <w:p>
-            <w:pPr>
-              <w:keepNext/>
-              <w:jc w:val="center"/>
-            </w:pPr>
-            <w:r>
-              <w:t>1</w:t>
-            </w:r>
-          </w:p>
-        </w:tc>
-        <w:tc>
-          <w:tcPr>
-            <w:tcW w:w="8388" w:type="dxa"/>
-          </w:tcPr>
-          <w:p>
-            <w:pPr>
-              <w:keepNext/>
-            </w:pPr>
-            <w:r>
-              <w:t>Click on “</w:t>
-            </w:r>
-            <w:proofErr w:type="spellStart"/>
-            <w:r>
-              <w:t>Xóa</w:t>
-            </w:r>
-            <w:proofErr w:type="spellEnd"/>
-            <w:r>
-              <w:t>” button to delete the medical record</w:t>
-            </w:r>
-          </w:p>
-        </w:tc>
-      </w:tr>
-    </w:tbl>
-    <w:p>
-      <w:pPr>
-        <w:jc w:val="center"/>
-        <w:rPr>
-          <w:b/>
-        </w:rPr>
-      </w:pPr>
-      <w:r>
-        <w:rPr>
-          <w:b/>
-        </w:rPr>
-        <w:t>Table 15: Delete Medical Record Step</w:t>
-      </w:r>
-    </w:p>
-    <w:p>
-      <w:pPr>
-        <w:pStyle w:val="Heading3"/>
-      </w:pPr>
-      <w:r>
-        <w:tab/>
-        <w:t>6.2.7.4. Search Medical Record</w:t>
-      </w:r>
-    </w:p>
-    <w:p>
-      <w:r>
-        <w:rPr>
-          <w:noProof/>
-        </w:rPr>
-        <w:drawing>
-          <wp:inline distT="0" distB="0" distL="0" distR="0">
-            <wp:extent cx="5943600" cy="3341370"/>
-            <wp:effectExtent l="0" t="0" r="0" b="0"/>
-            <wp:docPr id="16" name="Picture 16"/>
-            <wp:cNvGraphicFramePr>
-              <a:graphicFrameLocks xmlns:a="http://schemas.openxmlformats.org/drawingml/2006/main" noChangeAspect="1"/>
-            </wp:cNvGraphicFramePr>
-            <a:graphic xmlns:a="http://schemas.openxmlformats.org/drawingml/2006/main">
-              <a:graphicData uri="http://schemas.openxmlformats.org/drawingml/2006/picture">
-                <pic:pic xmlns:pic="http://schemas.openxmlformats.org/drawingml/2006/picture">
-                  <pic:nvPicPr>
-                    <pic:cNvPr id="0" name="Search Medical Record.png"/>
-                    <pic:cNvPicPr/>
-                  </pic:nvPicPr>
-                  <pic:blipFill>
-                    <a:blip r:embed="rId21">
                       <a:extLst>
                         <a:ext uri="{28A0092B-C50C-407E-A947-70E740481C1C}">
                           <a14:useLocalDpi xmlns:a14="http://schemas.microsoft.com/office/drawing/2010/main" val="0"/>
@@ -3986,13 +3762,29 @@
         <w:jc w:val="center"/>
         <w:rPr>
           <w:b/>
+          <w:lang w:val="fr-FR"/>
         </w:rPr>
       </w:pPr>
       <w:r>
         <w:rPr>
           <w:b/>
+          <w:lang w:val="fr-FR"/>
         </w:rPr>
-        <w:t xml:space="preserve">Figure 26: Search Medical Record </w:t>
+        <w:t xml:space="preserve">Figure 28: </w:t>
+      </w:r>
+      <w:r>
+        <w:rPr>
+          <w:b/>
+          <w:lang w:val="fr-FR"/>
+        </w:rPr>
+        <w:t>Consulting Online</w:t>
+      </w:r>
+      <w:r>
+        <w:rPr>
+          <w:b/>
+          <w:lang w:val="fr-FR"/>
+        </w:rPr>
+        <w:t xml:space="preserve"> Page</w:t>
       </w:r>
     </w:p>
     <w:tbl>
@@ -4023,7 +3815,6 @@
               <w:rPr>
                 <w:b/>
               </w:rPr>
-              <w:lastRenderedPageBreak/>
               <w:t>Step</w:t>
             </w:r>
           </w:p>
@@ -4107,19 +3898,25 @@
             </w:r>
             <w:proofErr w:type="spellStart"/>
             <w:r>
-              <w:t>Tìm</w:t>
+              <w:t>Gửi</w:t>
             </w:r>
             <w:proofErr w:type="spellEnd"/>
             <w:r>
-              <w:t xml:space="preserve"> </w:t>
-            </w:r>
-            <w:proofErr w:type="spellStart"/>
-            <w:r>
-              <w:t>Kiếm</w:t>
-            </w:r>
-            <w:proofErr w:type="spellEnd"/>
-            <w:r>
-              <w:t>” button to search the medical record.</w:t>
+              <w:t>” button to send message.</w:t>
+            </w:r>
+          </w:p>
+          <w:p>
+            <w:pPr>
+              <w:keepNext/>
+            </w:pPr>
+            <w:r>
+              <w:t xml:space="preserve">Click on “Webcam” button to request </w:t>
+            </w:r>
+            <w:r>
+              <w:t>watching patient’s webcam</w:t>
+            </w:r>
+            <w:r>
+              <w:t>.</w:t>
             </w:r>
           </w:p>
         </w:tc>
@@ -4136,253 +3933,17 @@
         <w:rPr>
           <w:b/>
         </w:rPr>
-        <w:t>Table 16: Search Medical Record Step</w:t>
-      </w:r>
-    </w:p>
-    <w:p>
-      <w:pPr>
-        <w:pStyle w:val="Heading3"/>
-      </w:pPr>
-      <w:r>
-        <w:t xml:space="preserve"> 6.2.8. Doctor – Consult Online</w:t>
-      </w:r>
-    </w:p>
-    <w:p>
-      <w:r>
-        <w:rPr>
-          <w:noProof/>
-        </w:rPr>
-        <w:drawing>
-          <wp:inline distT="0" distB="0" distL="0" distR="0">
-            <wp:extent cx="5943600" cy="3341370"/>
-            <wp:effectExtent l="0" t="0" r="0" b="0"/>
-            <wp:docPr id="21" name="Picture 21"/>
-            <wp:cNvGraphicFramePr>
-              <a:graphicFrameLocks xmlns:a="http://schemas.openxmlformats.org/drawingml/2006/main" noChangeAspect="1"/>
-            </wp:cNvGraphicFramePr>
-            <a:graphic xmlns:a="http://schemas.openxmlformats.org/drawingml/2006/main">
-              <a:graphicData uri="http://schemas.openxmlformats.org/drawingml/2006/picture">
-                <pic:pic xmlns:pic="http://schemas.openxmlformats.org/drawingml/2006/picture">
-                  <pic:nvPicPr>
-                    <pic:cNvPr id="0" name="Consult Online - Doctor.png"/>
-                    <pic:cNvPicPr/>
-                  </pic:nvPicPr>
-                  <pic:blipFill>
-                    <a:blip r:embed="rId22">
-                      <a:extLst>
-                        <a:ext uri="{28A0092B-C50C-407E-A947-70E740481C1C}">
-                          <a14:useLocalDpi xmlns:a14="http://schemas.microsoft.com/office/drawing/2010/main" val="0"/>
-                        </a:ext>
-                      </a:extLst>
-                    </a:blip>
-                    <a:stretch>
-                      <a:fillRect/>
-                    </a:stretch>
-                  </pic:blipFill>
-                  <pic:spPr>
-                    <a:xfrm>
-                      <a:off x="0" y="0"/>
-                      <a:ext cx="5943600" cy="3341370"/>
-                    </a:xfrm>
-                    <a:prstGeom prst="rect">
-                      <a:avLst/>
-                    </a:prstGeom>
-                  </pic:spPr>
-                </pic:pic>
-              </a:graphicData>
-            </a:graphic>
-          </wp:inline>
-        </w:drawing>
-      </w:r>
-    </w:p>
-    <w:p>
-      <w:pPr>
-        <w:jc w:val="center"/>
-        <w:rPr>
-          <w:b/>
-          <w:lang w:val="fr-FR"/>
-        </w:rPr>
-      </w:pPr>
-      <w:r>
-        <w:rPr>
-          <w:b/>
-          <w:lang w:val="fr-FR"/>
-        </w:rPr>
-        <w:t xml:space="preserve">Figure 28: </w:t>
-      </w:r>
-      <w:r>
-        <w:rPr>
-          <w:b/>
-          <w:lang w:val="fr-FR"/>
-        </w:rPr>
-        <w:t>Consulting Online</w:t>
-      </w:r>
-      <w:r>
-        <w:rPr>
-          <w:b/>
-          <w:lang w:val="fr-FR"/>
-        </w:rPr>
-        <w:t xml:space="preserve"> Page</w:t>
-      </w:r>
-    </w:p>
-    <w:tbl>
-      <w:tblPr>
-        <w:tblStyle w:val="TableGrid"/>
-        <w:tblW w:w="0" w:type="auto"/>
-        <w:tblLook w:val="04A0" w:firstRow="1" w:lastRow="0" w:firstColumn="1" w:lastColumn="0" w:noHBand="0" w:noVBand="1"/>
-      </w:tblPr>
-      <w:tblGrid>
-        <w:gridCol w:w="1188"/>
-        <w:gridCol w:w="8388"/>
-      </w:tblGrid>
-      <w:tr>
-        <w:tc>
-          <w:tcPr>
-            <w:tcW w:w="1188" w:type="dxa"/>
-            <w:shd w:val="clear" w:color="auto" w:fill="BFBFBF" w:themeFill="background1" w:themeFillShade="BF"/>
-          </w:tcPr>
-          <w:p>
-            <w:pPr>
-              <w:keepNext/>
-              <w:jc w:val="center"/>
-              <w:rPr>
-                <w:b/>
-              </w:rPr>
-            </w:pPr>
-            <w:r>
-              <w:rPr>
-                <w:b/>
-              </w:rPr>
-              <w:t>Step</w:t>
-            </w:r>
-          </w:p>
-        </w:tc>
-        <w:tc>
-          <w:tcPr>
-            <w:tcW w:w="8388" w:type="dxa"/>
-            <w:shd w:val="clear" w:color="auto" w:fill="BFBFBF" w:themeFill="background1" w:themeFillShade="BF"/>
-          </w:tcPr>
-          <w:p>
-            <w:pPr>
-              <w:keepNext/>
-              <w:jc w:val="center"/>
-              <w:rPr>
-                <w:b/>
-              </w:rPr>
-            </w:pPr>
-            <w:r>
-              <w:rPr>
-                <w:b/>
-              </w:rPr>
-              <w:t>Description</w:t>
-            </w:r>
-          </w:p>
-        </w:tc>
-      </w:tr>
-      <w:tr>
-        <w:tc>
-          <w:tcPr>
-            <w:tcW w:w="1188" w:type="dxa"/>
-          </w:tcPr>
-          <w:p>
-            <w:pPr>
-              <w:keepNext/>
-              <w:jc w:val="center"/>
-            </w:pPr>
-            <w:r>
-              <w:t>1</w:t>
-            </w:r>
-          </w:p>
-        </w:tc>
-        <w:tc>
-          <w:tcPr>
-            <w:tcW w:w="8388" w:type="dxa"/>
-          </w:tcPr>
-          <w:p>
-            <w:pPr>
-              <w:keepNext/>
-            </w:pPr>
-            <w:r>
-              <w:t>Fill the text-box.</w:t>
-            </w:r>
-          </w:p>
-        </w:tc>
-      </w:tr>
-      <w:tr>
-        <w:tc>
-          <w:tcPr>
-            <w:tcW w:w="1188" w:type="dxa"/>
-          </w:tcPr>
-          <w:p>
-            <w:pPr>
-              <w:keepNext/>
-              <w:jc w:val="center"/>
-            </w:pPr>
-            <w:r>
-              <w:t>2</w:t>
-            </w:r>
-          </w:p>
-        </w:tc>
-        <w:tc>
-          <w:tcPr>
-            <w:tcW w:w="8388" w:type="dxa"/>
-          </w:tcPr>
-          <w:p>
-            <w:pPr>
-              <w:keepNext/>
-            </w:pPr>
-            <w:r>
-              <w:t>Click on “</w:t>
-            </w:r>
-            <w:proofErr w:type="spellStart"/>
-            <w:r>
-              <w:t>Gửi</w:t>
-            </w:r>
-            <w:proofErr w:type="spellEnd"/>
-            <w:r>
-              <w:t>” button to send message.</w:t>
-            </w:r>
-          </w:p>
-          <w:p>
-            <w:pPr>
-              <w:keepNext/>
-            </w:pPr>
-            <w:r>
-              <w:t xml:space="preserve">Click on “Webcam” button to request </w:t>
-            </w:r>
-            <w:r>
-              <w:t>watching patient’s webcam</w:t>
-            </w:r>
-            <w:r>
-              <w:t>.</w:t>
-            </w:r>
-          </w:p>
-        </w:tc>
-      </w:tr>
-    </w:tbl>
-    <w:p>
-      <w:pPr>
-        <w:jc w:val="center"/>
-        <w:rPr>
-          <w:b/>
-        </w:rPr>
-      </w:pPr>
-      <w:r>
-        <w:rPr>
-          <w:b/>
-        </w:rPr>
         <w:t>Table 16: Consult Online Step</w:t>
       </w:r>
     </w:p>
     <w:p>
       <w:pPr>
-        <w:pStyle w:val="Heading3"/>
+        <w:pStyle w:val="Heading2"/>
         <w:rPr>
           <w:lang w:val="fr-FR"/>
         </w:rPr>
       </w:pPr>
       <w:r>
-        <w:lastRenderedPageBreak/>
         <w:t xml:space="preserve"> </w:t>
       </w:r>
       <w:r>
@@ -4391,19 +3952,14 @@
         </w:rPr>
         <w:t xml:space="preserve">6.2.9. </w:t>
       </w:r>
-      <w:proofErr w:type="spellStart"/>
+      <w:r>
+        <w:t xml:space="preserve">Doctor </w:t>
+      </w:r>
       <w:r>
         <w:rPr>
           <w:lang w:val="fr-FR"/>
         </w:rPr>
-        <w:t>Doctor</w:t>
-      </w:r>
-      <w:proofErr w:type="spellEnd"/>
-      <w:r>
-        <w:rPr>
-          <w:lang w:val="fr-FR"/>
-        </w:rPr>
-        <w:t xml:space="preserve"> – Message</w:t>
+        <w:t>– Message</w:t>
       </w:r>
     </w:p>
     <w:p>
@@ -4427,7 +3983,7 @@
                     <pic:cNvPicPr/>
                   </pic:nvPicPr>
                   <pic:blipFill>
-                    <a:blip r:embed="rId23">
+                    <a:blip r:embed="rId21">
                       <a:extLst>
                         <a:ext uri="{28A0092B-C50C-407E-A947-70E740481C1C}">
                           <a14:useLocalDpi xmlns:a14="http://schemas.microsoft.com/office/drawing/2010/main" val="0"/>
@@ -4496,6 +4052,7 @@
               <w:rPr>
                 <w:b/>
               </w:rPr>
+              <w:lastRenderedPageBreak/>
               <w:t>Step</w:t>
             </w:r>
           </w:p>
@@ -4623,20 +4180,24 @@
     </w:p>
     <w:p>
       <w:pPr>
+        <w:pStyle w:val="Heading2"/>
+      </w:pPr>
+      <w:r>
+        <w:t xml:space="preserve"> 6.2.10. Admin – Manage Hospital Information</w:t>
+      </w:r>
+    </w:p>
+    <w:p>
+      <w:pPr>
         <w:pStyle w:val="Heading3"/>
       </w:pPr>
       <w:r>
-        <w:lastRenderedPageBreak/>
-        <w:t xml:space="preserve"> 6.2.10. Admin – Manage Hospital Information</w:t>
-      </w:r>
-    </w:p>
-    <w:p>
-      <w:pPr>
-        <w:pStyle w:val="Heading3"/>
-        <w:ind w:firstLine="720"/>
-      </w:pPr>
-      <w:r>
-        <w:t xml:space="preserve"> 6.2.10.1 View/Edit hospital information</w:t>
+        <w:t xml:space="preserve"> </w:t>
+      </w:r>
+      <w:r>
+        <w:tab/>
+      </w:r>
+      <w:r>
+        <w:t>6.2.10.1 View/Edit hospital information</w:t>
       </w:r>
     </w:p>
     <w:p>
@@ -4647,6 +4208,7 @@
       <w:r>
         <w:rPr>
           <w:noProof/>
+          <w:lang w:eastAsia="ja-JP"/>
         </w:rPr>
         <w:drawing>
           <wp:inline distT="0" distB="0" distL="0" distR="0" wp14:anchorId="75EB4268" wp14:editId="5D5F8F75">
@@ -4666,7 +4228,7 @@
                     </pic:cNvPicPr>
                   </pic:nvPicPr>
                   <pic:blipFill>
-                    <a:blip r:embed="rId24">
+                    <a:blip r:embed="rId22">
                       <a:extLst>
                         <a:ext uri="{28A0092B-C50C-407E-A947-70E740481C1C}">
                           <a14:useLocalDpi xmlns:a14="http://schemas.microsoft.com/office/drawing/2010/main" val="0"/>
@@ -4993,7 +4555,7 @@
     </w:p>
     <w:p>
       <w:pPr>
-        <w:pStyle w:val="Heading3"/>
+        <w:pStyle w:val="Heading2"/>
       </w:pPr>
       <w:r>
         <w:lastRenderedPageBreak/>
@@ -5029,6 +4591,7 @@
       <w:r>
         <w:rPr>
           <w:noProof/>
+          <w:lang w:eastAsia="ja-JP"/>
         </w:rPr>
         <w:drawing>
           <wp:inline distT="0" distB="0" distL="0" distR="0" wp14:anchorId="0B3CBEA2" wp14:editId="346A1096">
@@ -5048,7 +4611,7 @@
                     </pic:cNvPicPr>
                   </pic:nvPicPr>
                   <pic:blipFill>
-                    <a:blip r:embed="rId25">
+                    <a:blip r:embed="rId23">
                       <a:extLst>
                         <a:ext uri="{28A0092B-C50C-407E-A947-70E740481C1C}">
                           <a14:useLocalDpi xmlns:a14="http://schemas.microsoft.com/office/drawing/2010/main" val="0"/>
@@ -5370,6 +4933,7 @@
       <w:r>
         <w:rPr>
           <w:noProof/>
+          <w:lang w:eastAsia="ja-JP"/>
         </w:rPr>
         <w:drawing>
           <wp:inline distT="0" distB="0" distL="0" distR="0" wp14:anchorId="44D5B086" wp14:editId="54E1E0FE">
@@ -5389,7 +4953,7 @@
                     </pic:cNvPicPr>
                   </pic:nvPicPr>
                   <pic:blipFill>
-                    <a:blip r:embed="rId26">
+                    <a:blip r:embed="rId24">
                       <a:extLst>
                         <a:ext uri="{28A0092B-C50C-407E-A947-70E740481C1C}">
                           <a14:useLocalDpi xmlns:a14="http://schemas.microsoft.com/office/drawing/2010/main" val="0"/>
@@ -5654,6 +5218,7 @@
       <w:r>
         <w:rPr>
           <w:noProof/>
+          <w:lang w:eastAsia="ja-JP"/>
         </w:rPr>
         <w:drawing>
           <wp:inline distT="0" distB="0" distL="0" distR="0" wp14:anchorId="2A5E2E84" wp14:editId="7A2B565E">
@@ -5673,7 +5238,7 @@
                     </pic:cNvPicPr>
                   </pic:nvPicPr>
                   <pic:blipFill>
-                    <a:blip r:embed="rId27">
+                    <a:blip r:embed="rId25">
                       <a:extLst>
                         <a:ext uri="{28A0092B-C50C-407E-A947-70E740481C1C}">
                           <a14:useLocalDpi xmlns:a14="http://schemas.microsoft.com/office/drawing/2010/main" val="0"/>
@@ -5919,14 +5484,13 @@
     </w:p>
     <w:p>
       <w:pPr>
-        <w:pStyle w:val="Heading3"/>
-        <w:numPr>
-          <w:ilvl w:val="2"/>
-          <w:numId w:val="13"/>
-        </w:numPr>
+        <w:pStyle w:val="Heading2"/>
       </w:pPr>
       <w:r>
         <w:lastRenderedPageBreak/>
+        <w:t xml:space="preserve">6.2.12. </w:t>
+      </w:r>
+      <w:r>
         <w:t>Admin – Manage Doctors</w:t>
       </w:r>
     </w:p>
@@ -5950,6 +5514,7 @@
       <w:r>
         <w:rPr>
           <w:noProof/>
+          <w:lang w:eastAsia="ja-JP"/>
         </w:rPr>
         <w:drawing>
           <wp:inline distT="0" distB="0" distL="0" distR="0" wp14:anchorId="505D78A7" wp14:editId="2CEA6FE4">
@@ -5969,7 +5534,7 @@
                     </pic:cNvPicPr>
                   </pic:nvPicPr>
                   <pic:blipFill>
-                    <a:blip r:embed="rId28">
+                    <a:blip r:embed="rId26">
                       <a:extLst>
                         <a:ext uri="{28A0092B-C50C-407E-A947-70E740481C1C}">
                           <a14:useLocalDpi xmlns:a14="http://schemas.microsoft.com/office/drawing/2010/main" val="0"/>
@@ -6286,6 +5851,7 @@
       <w:r>
         <w:rPr>
           <w:noProof/>
+          <w:lang w:eastAsia="ja-JP"/>
         </w:rPr>
         <w:drawing>
           <wp:inline distT="0" distB="0" distL="0" distR="0" wp14:anchorId="5A85B606" wp14:editId="56A4F8FE">
@@ -6305,7 +5871,7 @@
                     </pic:cNvPicPr>
                   </pic:nvPicPr>
                   <pic:blipFill>
-                    <a:blip r:embed="rId29">
+                    <a:blip r:embed="rId27">
                       <a:extLst>
                         <a:ext uri="{28A0092B-C50C-407E-A947-70E740481C1C}">
                           <a14:useLocalDpi xmlns:a14="http://schemas.microsoft.com/office/drawing/2010/main" val="0"/>
@@ -6570,10 +6136,11 @@
       <w:r>
         <w:rPr>
           <w:noProof/>
+          <w:lang w:eastAsia="ja-JP"/>
         </w:rPr>
         <w:drawing>
           <wp:inline distT="0" distB="0" distL="0" distR="0" wp14:anchorId="103B0883" wp14:editId="43C2556B">
-            <wp:extent cx="5695950" cy="2709644"/>
+            <wp:extent cx="5319422" cy="2708304"/>
             <wp:effectExtent l="0" t="0" r="0" b="0"/>
             <wp:docPr id="7" name="Picture 7" descr="C:\Users\danhtc\Desktop\edit doctor.png"/>
             <wp:cNvGraphicFramePr>
@@ -6589,7 +6156,7 @@
                     </pic:cNvPicPr>
                   </pic:nvPicPr>
                   <pic:blipFill>
-                    <a:blip r:embed="rId30">
+                    <a:blip r:embed="rId28">
                       <a:extLst>
                         <a:ext uri="{28A0092B-C50C-407E-A947-70E740481C1C}">
                           <a14:useLocalDpi xmlns:a14="http://schemas.microsoft.com/office/drawing/2010/main" val="0"/>
@@ -6604,7 +6171,7 @@
                   <pic:spPr bwMode="auto">
                     <a:xfrm>
                       <a:off x="0" y="0"/>
-                      <a:ext cx="5695950" cy="2709644"/>
+                      <a:ext cx="5322053" cy="2709644"/>
                     </a:xfrm>
                     <a:prstGeom prst="rect">
                       <a:avLst/>
@@ -6835,7 +6402,7 @@
     </w:p>
     <w:p>
       <w:pPr>
-        <w:pStyle w:val="Heading3"/>
+        <w:pStyle w:val="Heading2"/>
       </w:pPr>
       <w:r>
         <w:lastRenderedPageBreak/>
@@ -6865,6 +6432,7 @@
       <w:r>
         <w:rPr>
           <w:noProof/>
+          <w:lang w:eastAsia="ja-JP"/>
         </w:rPr>
         <w:drawing>
           <wp:inline distT="0" distB="0" distL="0" distR="0" wp14:anchorId="2640765D" wp14:editId="12099592">
@@ -6884,7 +6452,7 @@
                     </pic:cNvPicPr>
                   </pic:nvPicPr>
                   <pic:blipFill>
-                    <a:blip r:embed="rId31">
+                    <a:blip r:embed="rId29">
                       <a:extLst>
                         <a:ext uri="{28A0092B-C50C-407E-A947-70E740481C1C}">
                           <a14:useLocalDpi xmlns:a14="http://schemas.microsoft.com/office/drawing/2010/main" val="0"/>
@@ -7140,6 +6708,7 @@
       <w:r>
         <w:rPr>
           <w:noProof/>
+          <w:lang w:eastAsia="ja-JP"/>
         </w:rPr>
         <w:drawing>
           <wp:inline distT="0" distB="0" distL="0" distR="0" wp14:anchorId="1DADC8EE" wp14:editId="2F020D48">
@@ -7159,7 +6728,7 @@
                     </pic:cNvPicPr>
                   </pic:nvPicPr>
                   <pic:blipFill>
-                    <a:blip r:embed="rId32">
+                    <a:blip r:embed="rId30">
                       <a:extLst>
                         <a:ext uri="{28A0092B-C50C-407E-A947-70E740481C1C}">
                           <a14:useLocalDpi xmlns:a14="http://schemas.microsoft.com/office/drawing/2010/main" val="0"/>
@@ -7331,6 +6900,7 @@
       <w:r>
         <w:rPr>
           <w:noProof/>
+          <w:lang w:eastAsia="ja-JP"/>
         </w:rPr>
         <w:drawing>
           <wp:inline distT="0" distB="0" distL="0" distR="0" wp14:anchorId="7358099D" wp14:editId="1375B995">
@@ -7350,7 +6920,7 @@
                     </pic:cNvPicPr>
                   </pic:nvPicPr>
                   <pic:blipFill>
-                    <a:blip r:embed="rId33">
+                    <a:blip r:embed="rId31">
                       <a:extLst>
                         <a:ext uri="{28A0092B-C50C-407E-A947-70E740481C1C}">
                           <a14:useLocalDpi xmlns:a14="http://schemas.microsoft.com/office/drawing/2010/main" val="0"/>
@@ -7581,7 +7151,7 @@
     </w:p>
     <w:p>
       <w:pPr>
-        <w:pStyle w:val="Heading3"/>
+        <w:pStyle w:val="Heading2"/>
       </w:pPr>
       <w:r>
         <w:t xml:space="preserve">6.2.13. </w:t>
@@ -7610,6 +7180,7 @@
       <w:r>
         <w:rPr>
           <w:noProof/>
+          <w:lang w:eastAsia="ja-JP"/>
         </w:rPr>
         <w:drawing>
           <wp:inline distT="0" distB="0" distL="0" distR="0" wp14:anchorId="59A8D3CE" wp14:editId="3CD27B06">
@@ -7629,7 +7200,7 @@
                     </pic:cNvPicPr>
                   </pic:nvPicPr>
                   <pic:blipFill>
-                    <a:blip r:embed="rId34">
+                    <a:blip r:embed="rId32">
                       <a:extLst>
                         <a:ext uri="{28A0092B-C50C-407E-A947-70E740481C1C}">
                           <a14:useLocalDpi xmlns:a14="http://schemas.microsoft.com/office/drawing/2010/main" val="0"/>
@@ -7989,15 +7560,10 @@
     <w:p>
       <w:pPr>
         <w:pStyle w:val="Heading3"/>
-      </w:pPr>
-      <w:r>
-        <w:t>6.2.13.</w:t>
-      </w:r>
-      <w:r>
-        <w:t>2.</w:t>
-      </w:r>
-      <w:r>
-        <w:t xml:space="preserve"> </w:t>
+        <w:ind w:firstLine="720"/>
+      </w:pPr>
+      <w:r>
+        <w:t xml:space="preserve">6.2.13.2. </w:t>
       </w:r>
       <w:r>
         <w:t>Create parent specialty field</w:t>
@@ -8011,6 +7577,7 @@
       <w:r>
         <w:rPr>
           <w:noProof/>
+          <w:lang w:eastAsia="ja-JP"/>
         </w:rPr>
         <w:drawing>
           <wp:inline distT="0" distB="0" distL="0" distR="0" wp14:anchorId="33D4F681" wp14:editId="0C0180DE">
@@ -8030,7 +7597,7 @@
                     </pic:cNvPicPr>
                   </pic:nvPicPr>
                   <pic:blipFill>
-                    <a:blip r:embed="rId35">
+                    <a:blip r:embed="rId33">
                       <a:extLst>
                         <a:ext uri="{28A0092B-C50C-407E-A947-70E740481C1C}">
                           <a14:useLocalDpi xmlns:a14="http://schemas.microsoft.com/office/drawing/2010/main" val="0"/>
@@ -8281,13 +7848,7 @@
       </w:pPr>
       <w:r>
         <w:lastRenderedPageBreak/>
-        <w:t>6.2.13.</w:t>
-      </w:r>
-      <w:r>
-        <w:t>3.</w:t>
-      </w:r>
-      <w:r>
-        <w:t xml:space="preserve"> </w:t>
+        <w:t xml:space="preserve">6.2.13.3. </w:t>
       </w:r>
       <w:r>
         <w:t>Create specialty field</w:t>
@@ -8301,6 +7862,7 @@
       <w:r>
         <w:rPr>
           <w:noProof/>
+          <w:lang w:eastAsia="ja-JP"/>
         </w:rPr>
         <w:drawing>
           <wp:inline distT="0" distB="0" distL="0" distR="0" wp14:anchorId="1565454A" wp14:editId="691FD7C3">
@@ -8320,7 +7882,7 @@
                     </pic:cNvPicPr>
                   </pic:nvPicPr>
                   <pic:blipFill>
-                    <a:blip r:embed="rId36">
+                    <a:blip r:embed="rId34">
                       <a:extLst>
                         <a:ext uri="{28A0092B-C50C-407E-A947-70E740481C1C}">
                           <a14:useLocalDpi xmlns:a14="http://schemas.microsoft.com/office/drawing/2010/main" val="0"/>
@@ -8570,13 +8132,7 @@
         <w:ind w:firstLine="720"/>
       </w:pPr>
       <w:r>
-        <w:t>6.2.13.</w:t>
-      </w:r>
-      <w:r>
-        <w:t>4.</w:t>
-      </w:r>
-      <w:r>
-        <w:t xml:space="preserve"> </w:t>
+        <w:t xml:space="preserve">6.2.13.4. </w:t>
       </w:r>
       <w:r>
         <w:t>Edit parent specialty field</w:t>
@@ -8590,6 +8146,7 @@
       <w:r>
         <w:rPr>
           <w:noProof/>
+          <w:lang w:eastAsia="ja-JP"/>
         </w:rPr>
         <w:drawing>
           <wp:inline distT="0" distB="0" distL="0" distR="0" wp14:anchorId="785072A2" wp14:editId="414AAD9B">
@@ -8609,7 +8166,7 @@
                     </pic:cNvPicPr>
                   </pic:nvPicPr>
                   <pic:blipFill>
-                    <a:blip r:embed="rId37">
+                    <a:blip r:embed="rId35">
                       <a:extLst>
                         <a:ext uri="{28A0092B-C50C-407E-A947-70E740481C1C}">
                           <a14:useLocalDpi xmlns:a14="http://schemas.microsoft.com/office/drawing/2010/main" val="0"/>
@@ -8860,13 +8417,7 @@
         <w:ind w:firstLine="720"/>
       </w:pPr>
       <w:r>
-        <w:t>6.2.13.</w:t>
-      </w:r>
-      <w:r>
-        <w:t>5.</w:t>
-      </w:r>
-      <w:r>
-        <w:t xml:space="preserve"> </w:t>
+        <w:t xml:space="preserve">6.2.13.5. </w:t>
       </w:r>
       <w:r>
         <w:t>Edit specialty field</w:t>
@@ -8880,6 +8431,7 @@
       <w:r>
         <w:rPr>
           <w:noProof/>
+          <w:lang w:eastAsia="ja-JP"/>
         </w:rPr>
         <w:drawing>
           <wp:inline distT="0" distB="0" distL="0" distR="0" wp14:anchorId="248D2087" wp14:editId="55259FC0">
@@ -8899,7 +8451,7 @@
                     </pic:cNvPicPr>
                   </pic:nvPicPr>
                   <pic:blipFill>
-                    <a:blip r:embed="rId38">
+                    <a:blip r:embed="rId36">
                       <a:extLst>
                         <a:ext uri="{28A0092B-C50C-407E-A947-70E740481C1C}">
                           <a14:useLocalDpi xmlns:a14="http://schemas.microsoft.com/office/drawing/2010/main" val="0"/>
@@ -9145,7 +8697,7 @@
     </w:p>
     <w:p>
       <w:pPr>
-        <w:pStyle w:val="Heading3"/>
+        <w:pStyle w:val="Heading2"/>
       </w:pPr>
       <w:r>
         <w:lastRenderedPageBreak/>
@@ -9175,6 +8727,7 @@
       <w:r>
         <w:rPr>
           <w:noProof/>
+          <w:lang w:eastAsia="ja-JP"/>
         </w:rPr>
         <w:drawing>
           <wp:inline distT="0" distB="0" distL="0" distR="0" wp14:anchorId="2B04CA3E" wp14:editId="71CF7C18">
@@ -9194,7 +8747,7 @@
                     </pic:cNvPicPr>
                   </pic:nvPicPr>
                   <pic:blipFill>
-                    <a:blip r:embed="rId39">
+                    <a:blip r:embed="rId37">
                       <a:extLst>
                         <a:ext uri="{28A0092B-C50C-407E-A947-70E740481C1C}">
                           <a14:useLocalDpi xmlns:a14="http://schemas.microsoft.com/office/drawing/2010/main" val="0"/>
@@ -9615,13 +9168,7 @@
         <w:ind w:firstLine="720"/>
       </w:pPr>
       <w:r>
-        <w:t>6.2.14.</w:t>
-      </w:r>
-      <w:r>
-        <w:t>2.</w:t>
-      </w:r>
-      <w:r>
-        <w:t xml:space="preserve"> </w:t>
+        <w:t xml:space="preserve">6.2.14.2. </w:t>
       </w:r>
       <w:r>
         <w:t>Create medical profile template</w:t>
@@ -9635,6 +9182,7 @@
       <w:r>
         <w:rPr>
           <w:noProof/>
+          <w:lang w:eastAsia="ja-JP"/>
         </w:rPr>
         <w:drawing>
           <wp:inline distT="0" distB="0" distL="0" distR="0" wp14:anchorId="0F39FD56" wp14:editId="3EB873BB">
@@ -9654,7 +9202,7 @@
                     </pic:cNvPicPr>
                   </pic:nvPicPr>
                   <pic:blipFill>
-                    <a:blip r:embed="rId40">
+                    <a:blip r:embed="rId38">
                       <a:extLst>
                         <a:ext uri="{28A0092B-C50C-407E-A947-70E740481C1C}">
                           <a14:useLocalDpi xmlns:a14="http://schemas.microsoft.com/office/drawing/2010/main" val="0"/>
@@ -9694,6 +9242,7 @@
       <w:r>
         <w:rPr>
           <w:noProof/>
+          <w:lang w:eastAsia="ja-JP"/>
         </w:rPr>
         <w:lastRenderedPageBreak/>
         <w:drawing>
@@ -9714,7 +9263,7 @@
                     </pic:cNvPicPr>
                   </pic:nvPicPr>
                   <pic:blipFill>
-                    <a:blip r:embed="rId41">
+                    <a:blip r:embed="rId39">
                       <a:extLst>
                         <a:ext uri="{28A0092B-C50C-407E-A947-70E740481C1C}">
                           <a14:useLocalDpi xmlns:a14="http://schemas.microsoft.com/office/drawing/2010/main" val="0"/>
@@ -10368,13 +9917,7 @@
         <w:ind w:firstLine="720"/>
       </w:pPr>
       <w:r>
-        <w:t>6.2.14.</w:t>
-      </w:r>
-      <w:r>
-        <w:t>3.</w:t>
-      </w:r>
-      <w:r>
-        <w:t xml:space="preserve"> </w:t>
+        <w:t xml:space="preserve">6.2.14.3. </w:t>
       </w:r>
       <w:r>
         <w:t>Update medical profile template name</w:t>
@@ -10388,6 +9931,7 @@
       <w:r>
         <w:rPr>
           <w:noProof/>
+          <w:lang w:eastAsia="ja-JP"/>
         </w:rPr>
         <w:drawing>
           <wp:inline distT="0" distB="0" distL="0" distR="0" wp14:anchorId="13B7E7B2" wp14:editId="11406106">
@@ -10407,7 +9951,7 @@
                     </pic:cNvPicPr>
                   </pic:nvPicPr>
                   <pic:blipFill>
-                    <a:blip r:embed="rId42">
+                    <a:blip r:embed="rId40">
                       <a:extLst>
                         <a:ext uri="{28A0092B-C50C-407E-A947-70E740481C1C}">
                           <a14:useLocalDpi xmlns:a14="http://schemas.microsoft.com/office/drawing/2010/main" val="0"/>
@@ -10684,13 +10228,7 @@
         <w:ind w:firstLine="720"/>
       </w:pPr>
       <w:r>
-        <w:t>6.2.14.</w:t>
-      </w:r>
-      <w:r>
-        <w:t>4.</w:t>
-      </w:r>
-      <w:r>
-        <w:t xml:space="preserve"> </w:t>
+        <w:t xml:space="preserve">6.2.14.4. </w:t>
       </w:r>
       <w:r>
         <w:t>Update medical profile template</w:t>
@@ -10704,6 +10242,7 @@
       <w:r>
         <w:rPr>
           <w:noProof/>
+          <w:lang w:eastAsia="ja-JP"/>
         </w:rPr>
         <w:drawing>
           <wp:inline distT="0" distB="0" distL="0" distR="0" wp14:anchorId="7FFEA7D9" wp14:editId="677A39D9">
@@ -10723,7 +10262,7 @@
                     </pic:cNvPicPr>
                   </pic:nvPicPr>
                   <pic:blipFill>
-                    <a:blip r:embed="rId43">
+                    <a:blip r:embed="rId41">
                       <a:extLst>
                         <a:ext uri="{28A0092B-C50C-407E-A947-70E740481C1C}">
                           <a14:useLocalDpi xmlns:a14="http://schemas.microsoft.com/office/drawing/2010/main" val="0"/>
@@ -11151,7 +10690,7 @@
     </w:p>
     <w:p>
       <w:pPr>
-        <w:pStyle w:val="Heading3"/>
+        <w:pStyle w:val="Heading2"/>
       </w:pPr>
       <w:r>
         <w:lastRenderedPageBreak/>
@@ -11183,6 +10722,7 @@
       <w:r>
         <w:rPr>
           <w:noProof/>
+          <w:lang w:eastAsia="ja-JP"/>
         </w:rPr>
         <w:drawing>
           <wp:inline distT="0" distB="0" distL="0" distR="0" wp14:anchorId="598F5E99" wp14:editId="6C2CF510">
@@ -11202,7 +10742,7 @@
                     </pic:cNvPicPr>
                   </pic:nvPicPr>
                   <pic:blipFill>
-                    <a:blip r:embed="rId44">
+                    <a:blip r:embed="rId42">
                       <a:extLst>
                         <a:ext uri="{28A0092B-C50C-407E-A947-70E740481C1C}">
                           <a14:useLocalDpi xmlns:a14="http://schemas.microsoft.com/office/drawing/2010/main" val="0"/>
@@ -14383,7 +13923,7 @@
 </file>
 
 <file path=customXml/itemProps1.xml><?xml version="1.0" encoding="utf-8"?>
-<ds:datastoreItem xmlns:ds="http://schemas.openxmlformats.org/officeDocument/2006/customXml" ds:itemID="{A6903EB8-E8C4-44ED-9B12-E41D3D2B1D63}">
+<ds:datastoreItem xmlns:ds="http://schemas.openxmlformats.org/officeDocument/2006/customXml" ds:itemID="{28EFDF6F-FEAB-4D8F-9402-3EE39439FE3E}">
   <ds:schemaRefs>
     <ds:schemaRef ds:uri="http://schemas.openxmlformats.org/officeDocument/2006/bibliography"/>
   </ds:schemaRefs>

</xml_diff>